<commit_message>
update báo cáo giao hàng
</commit_message>
<xml_diff>
--- a/Document/Tuần 06/Long/Báo cáo và giao hàng.docx
+++ b/Document/Tuần 06/Long/Báo cáo và giao hàng.docx
@@ -816,9 +816,9 @@
         <w:lastRenderedPageBreak/>
         <w:drawing>
           <wp:inline distT="0" distB="0" distL="0" distR="0">
-            <wp:extent cx="5943600" cy="5788545"/>
-            <wp:effectExtent l="0" t="0" r="0" b="3175"/>
-            <wp:docPr id="4" name="Picture 4"/>
+            <wp:extent cx="5943600" cy="5095606"/>
+            <wp:effectExtent l="0" t="0" r="0" b="0"/>
+            <wp:docPr id="2" name="Picture 2"/>
             <wp:cNvGraphicFramePr>
               <a:graphicFrameLocks xmlns:a="http://schemas.openxmlformats.org/drawingml/2006/main" noChangeAspect="1"/>
             </wp:cNvGraphicFramePr>
@@ -826,7 +826,7 @@
               <a:graphicData uri="http://schemas.openxmlformats.org/drawingml/2006/picture">
                 <pic:pic xmlns:pic="http://schemas.openxmlformats.org/drawingml/2006/picture">
                   <pic:nvPicPr>
-                    <pic:cNvPr id="0" name="Picture 4"/>
+                    <pic:cNvPr id="0" name="Picture 1"/>
                     <pic:cNvPicPr>
                       <a:picLocks noChangeAspect="1" noChangeArrowheads="1"/>
                     </pic:cNvPicPr>
@@ -847,7 +847,7 @@
                   <pic:spPr bwMode="auto">
                     <a:xfrm>
                       <a:off x="0" y="0"/>
-                      <a:ext cx="5943600" cy="5788545"/>
+                      <a:ext cx="5943600" cy="5095606"/>
                     </a:xfrm>
                     <a:prstGeom prst="rect">
                       <a:avLst/>
@@ -863,8 +863,6 @@
           </wp:inline>
         </w:drawing>
       </w:r>
-      <w:bookmarkStart w:id="0" w:name="_GoBack"/>
-      <w:bookmarkEnd w:id="0"/>
     </w:p>
     <w:p>
       <w:pPr>
@@ -1223,15 +1221,7 @@
                 <w:sz w:val="20"/>
                 <w:szCs w:val="20"/>
               </w:rPr>
-              <w:t>Phải nhận được đơn đặt hàng</w:t>
-            </w:r>
-            <w:r>
-              <w:rPr>
-                <w:rFonts w:ascii="Times New Roman" w:hAnsi="Times New Roman" w:cs="Times New Roman"/>
-                <w:sz w:val="20"/>
-                <w:szCs w:val="20"/>
-              </w:rPr>
-              <w:t xml:space="preserve"> từ khách hàng.</w:t>
+              <w:t>Phải nhận được đơn đặt hàng từ khách hàng.</w:t>
             </w:r>
           </w:p>
           <w:p>
@@ -1369,7 +1359,6 @@
                 <w:sz w:val="20"/>
                 <w:szCs w:val="20"/>
               </w:rPr>
-              <w:lastRenderedPageBreak/>
               <w:t>4. Tổng quát hóa: Không có.</w:t>
             </w:r>
           </w:p>
@@ -1398,90 +1387,90 @@
                 <w:sz w:val="20"/>
                 <w:szCs w:val="20"/>
               </w:rPr>
+              <w:t>Các dòng sự kiện tổng quát:</w:t>
+            </w:r>
+          </w:p>
+          <w:p>
+            <w:pPr>
+              <w:rPr>
+                <w:rFonts w:ascii="Times New Roman" w:hAnsi="Times New Roman" w:cs="Times New Roman"/>
+                <w:sz w:val="20"/>
+                <w:szCs w:val="20"/>
+              </w:rPr>
+            </w:pPr>
+            <w:r>
+              <w:rPr>
+                <w:rFonts w:ascii="Times New Roman" w:hAnsi="Times New Roman" w:cs="Times New Roman"/>
+                <w:sz w:val="20"/>
+                <w:szCs w:val="20"/>
+              </w:rPr>
+              <w:t>1</w:t>
+            </w:r>
+            <w:r>
+              <w:rPr>
+                <w:rFonts w:ascii="Times New Roman" w:hAnsi="Times New Roman" w:cs="Times New Roman"/>
+                <w:sz w:val="20"/>
+                <w:szCs w:val="20"/>
+              </w:rPr>
+              <w:t xml:space="preserve">. </w:t>
+            </w:r>
+            <w:r>
+              <w:rPr>
+                <w:rFonts w:ascii="Times New Roman" w:hAnsi="Times New Roman" w:cs="Times New Roman"/>
+                <w:sz w:val="20"/>
+                <w:szCs w:val="20"/>
+              </w:rPr>
+              <w:t>Nhân viên quản lý kho tiếp nhận đơn hàng gồm: địa chỉ người nhận, ngày giao hàng, sản phẩm giao số lượng, tổng tiền đơn hàng (cho khách hàng thanh toán trả sau).</w:t>
+            </w:r>
+          </w:p>
+          <w:p>
+            <w:pPr>
+              <w:rPr>
+                <w:rFonts w:ascii="Times New Roman" w:hAnsi="Times New Roman" w:cs="Times New Roman"/>
+                <w:sz w:val="20"/>
+                <w:szCs w:val="20"/>
+              </w:rPr>
+            </w:pPr>
+            <w:r>
+              <w:rPr>
+                <w:rFonts w:ascii="Times New Roman" w:hAnsi="Times New Roman" w:cs="Times New Roman"/>
+                <w:sz w:val="20"/>
+                <w:szCs w:val="20"/>
+              </w:rPr>
+              <w:t>2</w:t>
+            </w:r>
+            <w:r>
+              <w:rPr>
+                <w:rFonts w:ascii="Times New Roman" w:hAnsi="Times New Roman" w:cs="Times New Roman"/>
+                <w:sz w:val="20"/>
+                <w:szCs w:val="20"/>
+              </w:rPr>
+              <w:t xml:space="preserve">. </w:t>
+            </w:r>
+            <w:r>
+              <w:rPr>
+                <w:rFonts w:ascii="Times New Roman" w:hAnsi="Times New Roman" w:cs="Times New Roman"/>
+                <w:sz w:val="20"/>
+                <w:szCs w:val="20"/>
+              </w:rPr>
+              <w:t xml:space="preserve">Nhân viên quản lý kho kiểm tra số lượng tồn kho của sản phẩm. </w:t>
+            </w:r>
+          </w:p>
+          <w:p>
+            <w:pPr>
+              <w:rPr>
+                <w:rFonts w:ascii="Times New Roman" w:hAnsi="Times New Roman" w:cs="Times New Roman"/>
+                <w:sz w:val="20"/>
+                <w:szCs w:val="20"/>
+              </w:rPr>
+            </w:pPr>
+            <w:r>
+              <w:rPr>
+                <w:rFonts w:ascii="Times New Roman" w:hAnsi="Times New Roman" w:cs="Times New Roman"/>
+                <w:sz w:val="20"/>
+                <w:szCs w:val="20"/>
+              </w:rPr>
               <w:lastRenderedPageBreak/>
-              <w:t>Các dòng sự kiện tổng quát:</w:t>
-            </w:r>
-          </w:p>
-          <w:p>
-            <w:pPr>
-              <w:rPr>
-                <w:rFonts w:ascii="Times New Roman" w:hAnsi="Times New Roman" w:cs="Times New Roman"/>
-                <w:sz w:val="20"/>
-                <w:szCs w:val="20"/>
-              </w:rPr>
-            </w:pPr>
-            <w:r>
-              <w:rPr>
-                <w:rFonts w:ascii="Times New Roman" w:hAnsi="Times New Roman" w:cs="Times New Roman"/>
-                <w:sz w:val="20"/>
-                <w:szCs w:val="20"/>
-              </w:rPr>
-              <w:t>1</w:t>
-            </w:r>
-            <w:r>
-              <w:rPr>
-                <w:rFonts w:ascii="Times New Roman" w:hAnsi="Times New Roman" w:cs="Times New Roman"/>
-                <w:sz w:val="20"/>
-                <w:szCs w:val="20"/>
-              </w:rPr>
-              <w:t xml:space="preserve">. </w:t>
-            </w:r>
-            <w:r>
-              <w:rPr>
-                <w:rFonts w:ascii="Times New Roman" w:hAnsi="Times New Roman" w:cs="Times New Roman"/>
-                <w:sz w:val="20"/>
-                <w:szCs w:val="20"/>
-              </w:rPr>
-              <w:t>Nhân viên quản lý kho tiếp nhận đơn hàng gồm: địa chỉ người nhận, ngày giao hàng, sản phẩm giao số lượng, tổng tiền đơn hàng (cho khách hàng thanh toán trả sau).</w:t>
-            </w:r>
-          </w:p>
-          <w:p>
-            <w:pPr>
-              <w:rPr>
-                <w:rFonts w:ascii="Times New Roman" w:hAnsi="Times New Roman" w:cs="Times New Roman"/>
-                <w:sz w:val="20"/>
-                <w:szCs w:val="20"/>
-              </w:rPr>
-            </w:pPr>
-            <w:r>
-              <w:rPr>
-                <w:rFonts w:ascii="Times New Roman" w:hAnsi="Times New Roman" w:cs="Times New Roman"/>
-                <w:sz w:val="20"/>
-                <w:szCs w:val="20"/>
-              </w:rPr>
-              <w:t>2</w:t>
-            </w:r>
-            <w:r>
-              <w:rPr>
-                <w:rFonts w:ascii="Times New Roman" w:hAnsi="Times New Roman" w:cs="Times New Roman"/>
-                <w:sz w:val="20"/>
-                <w:szCs w:val="20"/>
-              </w:rPr>
-              <w:t xml:space="preserve">. </w:t>
-            </w:r>
-            <w:r>
-              <w:rPr>
-                <w:rFonts w:ascii="Times New Roman" w:hAnsi="Times New Roman" w:cs="Times New Roman"/>
-                <w:sz w:val="20"/>
-                <w:szCs w:val="20"/>
-              </w:rPr>
-              <w:t xml:space="preserve">Nhân viên quản lý kho kiểm tra số lượng tồn kho của sản phẩm. </w:t>
-            </w:r>
-          </w:p>
-          <w:p>
-            <w:pPr>
-              <w:rPr>
-                <w:rFonts w:ascii="Times New Roman" w:hAnsi="Times New Roman" w:cs="Times New Roman"/>
-                <w:sz w:val="20"/>
-                <w:szCs w:val="20"/>
-              </w:rPr>
-            </w:pPr>
-            <w:r>
-              <w:rPr>
-                <w:rFonts w:ascii="Times New Roman" w:hAnsi="Times New Roman" w:cs="Times New Roman"/>
-                <w:sz w:val="20"/>
-                <w:szCs w:val="20"/>
-              </w:rPr>
               <w:t>3</w:t>
             </w:r>
             <w:r>
@@ -1599,6 +1588,7 @@
                 <w:sz w:val="20"/>
                 <w:szCs w:val="20"/>
               </w:rPr>
+              <w:lastRenderedPageBreak/>
               <w:t>Các dòng sự kiện con:</w:t>
             </w:r>
             <w:r>
@@ -1660,23 +1650,7 @@
                 <w:sz w:val="20"/>
                 <w:szCs w:val="20"/>
               </w:rPr>
-              <w:t xml:space="preserve">. </w:t>
-            </w:r>
-            <w:r>
-              <w:rPr>
-                <w:rFonts w:ascii="Times New Roman" w:hAnsi="Times New Roman" w:cs="Times New Roman"/>
-                <w:sz w:val="20"/>
-                <w:szCs w:val="20"/>
-              </w:rPr>
-              <w:t>Nhân viên quản lý kho kiểm tra số lượng tồn kho của sản phẩ</w:t>
-            </w:r>
-            <w:r>
-              <w:rPr>
-                <w:rFonts w:ascii="Times New Roman" w:hAnsi="Times New Roman" w:cs="Times New Roman"/>
-                <w:sz w:val="20"/>
-                <w:szCs w:val="20"/>
-              </w:rPr>
-              <w:t>m.</w:t>
+              <w:t>. Nhân viên quản lý kho kiểm tra số lượng tồn kho của sản phẩm.</w:t>
             </w:r>
           </w:p>
           <w:p>
@@ -1791,9 +1765,9 @@
         </w:rPr>
         <w:drawing>
           <wp:inline distT="0" distB="0" distL="0" distR="0">
-            <wp:extent cx="5943600" cy="3887064"/>
-            <wp:effectExtent l="0" t="0" r="0" b="0"/>
-            <wp:docPr id="1" name="Picture 1"/>
+            <wp:extent cx="5943600" cy="3462376"/>
+            <wp:effectExtent l="0" t="0" r="0" b="5080"/>
+            <wp:docPr id="3" name="Picture 3"/>
             <wp:cNvGraphicFramePr>
               <a:graphicFrameLocks xmlns:a="http://schemas.openxmlformats.org/drawingml/2006/main" noChangeAspect="1"/>
             </wp:cNvGraphicFramePr>
@@ -1801,7 +1775,7 @@
               <a:graphicData uri="http://schemas.openxmlformats.org/drawingml/2006/picture">
                 <pic:pic xmlns:pic="http://schemas.openxmlformats.org/drawingml/2006/picture">
                   <pic:nvPicPr>
-                    <pic:cNvPr id="0" name="Picture 1"/>
+                    <pic:cNvPr id="0" name="Picture 2"/>
                     <pic:cNvPicPr>
                       <a:picLocks noChangeAspect="1" noChangeArrowheads="1"/>
                     </pic:cNvPicPr>
@@ -1822,7 +1796,7 @@
                   <pic:spPr bwMode="auto">
                     <a:xfrm>
                       <a:off x="0" y="0"/>
-                      <a:ext cx="5943600" cy="3887064"/>
+                      <a:ext cx="5943600" cy="3462376"/>
                     </a:xfrm>
                     <a:prstGeom prst="rect">
                       <a:avLst/>
@@ -1838,6 +1812,8 @@
           </wp:inline>
         </w:drawing>
       </w:r>
+      <w:bookmarkStart w:id="0" w:name="_GoBack"/>
+      <w:bookmarkEnd w:id="0"/>
     </w:p>
     <w:sectPr>
       <w:pgSz w:w="12240" w:h="15840"/>

</xml_diff>